<commit_message>
made hyperlink text darker
</commit_message>
<xml_diff>
--- a/_extensions/quarto-docx-template/custom-reference-doc.docx
+++ b/_extensions/quarto-docx-template/custom-reference-doc.docx
@@ -390,7 +390,7 @@
   <w:abstractNum w:abstractNumId="0" w15:restartNumberingAfterBreak="0">
     <w:nsid w:val="FFFFFF7C"/>
     <w:multiLevelType w:val="singleLevel"/>
-    <w:tmpl w:val="61903756"/>
+    <w:tmpl w:val="D9F62D84"/>
     <w:lvl w:ilvl="0">
       <w:start w:val="1"/>
       <w:numFmt w:val="decimal"/>
@@ -407,7 +407,7 @@
   <w:abstractNum w:abstractNumId="1" w15:restartNumberingAfterBreak="0">
     <w:nsid w:val="FFFFFF7D"/>
     <w:multiLevelType w:val="singleLevel"/>
-    <w:tmpl w:val="4C98E382"/>
+    <w:tmpl w:val="9454D4BE"/>
     <w:lvl w:ilvl="0">
       <w:start w:val="1"/>
       <w:numFmt w:val="decimal"/>
@@ -424,7 +424,7 @@
   <w:abstractNum w:abstractNumId="2" w15:restartNumberingAfterBreak="0">
     <w:nsid w:val="FFFFFF7E"/>
     <w:multiLevelType w:val="singleLevel"/>
-    <w:tmpl w:val="21A29560"/>
+    <w:tmpl w:val="2DCC3828"/>
     <w:lvl w:ilvl="0">
       <w:start w:val="1"/>
       <w:numFmt w:val="decimal"/>
@@ -441,7 +441,7 @@
   <w:abstractNum w:abstractNumId="3" w15:restartNumberingAfterBreak="0">
     <w:nsid w:val="FFFFFF7F"/>
     <w:multiLevelType w:val="singleLevel"/>
-    <w:tmpl w:val="46BCF5B0"/>
+    <w:tmpl w:val="C7905B86"/>
     <w:lvl w:ilvl="0">
       <w:start w:val="1"/>
       <w:numFmt w:val="decimal"/>
@@ -458,7 +458,7 @@
   <w:abstractNum w:abstractNumId="4" w15:restartNumberingAfterBreak="0">
     <w:nsid w:val="FFFFFF80"/>
     <w:multiLevelType w:val="singleLevel"/>
-    <w:tmpl w:val="FCFE5F4E"/>
+    <w:tmpl w:val="963E7214"/>
     <w:lvl w:ilvl="0">
       <w:start w:val="1"/>
       <w:numFmt w:val="bullet"/>
@@ -478,7 +478,7 @@
   <w:abstractNum w:abstractNumId="5" w15:restartNumberingAfterBreak="0">
     <w:nsid w:val="FFFFFF81"/>
     <w:multiLevelType w:val="singleLevel"/>
-    <w:tmpl w:val="EA1248C2"/>
+    <w:tmpl w:val="E93C3DF6"/>
     <w:lvl w:ilvl="0">
       <w:start w:val="1"/>
       <w:numFmt w:val="bullet"/>
@@ -498,7 +498,7 @@
   <w:abstractNum w:abstractNumId="6" w15:restartNumberingAfterBreak="0">
     <w:nsid w:val="FFFFFF82"/>
     <w:multiLevelType w:val="singleLevel"/>
-    <w:tmpl w:val="BCE8BE56"/>
+    <w:tmpl w:val="53C4E1C2"/>
     <w:lvl w:ilvl="0">
       <w:start w:val="1"/>
       <w:numFmt w:val="bullet"/>
@@ -518,7 +518,7 @@
   <w:abstractNum w:abstractNumId="7" w15:restartNumberingAfterBreak="0">
     <w:nsid w:val="FFFFFF83"/>
     <w:multiLevelType w:val="singleLevel"/>
-    <w:tmpl w:val="4A46F4E0"/>
+    <w:tmpl w:val="93AC9322"/>
     <w:lvl w:ilvl="0">
       <w:start w:val="1"/>
       <w:numFmt w:val="bullet"/>
@@ -538,7 +538,7 @@
   <w:abstractNum w:abstractNumId="8" w15:restartNumberingAfterBreak="0">
     <w:nsid w:val="FFFFFF88"/>
     <w:multiLevelType w:val="singleLevel"/>
-    <w:tmpl w:val="119611CC"/>
+    <w:tmpl w:val="9B381DE8"/>
     <w:lvl w:ilvl="0">
       <w:start w:val="1"/>
       <w:numFmt w:val="decimal"/>
@@ -555,7 +555,7 @@
   <w:abstractNum w:abstractNumId="9" w15:restartNumberingAfterBreak="0">
     <w:nsid w:val="FFFFFF89"/>
     <w:multiLevelType w:val="singleLevel"/>
-    <w:tmpl w:val="D02A5590"/>
+    <w:tmpl w:val="F9C6EA32"/>
     <w:lvl w:ilvl="0">
       <w:start w:val="1"/>
       <w:numFmt w:val="bullet"/>
@@ -1263,11 +1263,6 @@
     <w:uiPriority w:val="1"/>
     <w:semiHidden/>
     <w:unhideWhenUsed/>
-    <w:rsid w:val="00144757"/>
-    <w:rPr>
-      <w:rFonts w:ascii="Arial" w:hAnsi="Arial"/>
-      <w:sz w:val="22"/>
-    </w:rPr>
   </w:style>
   <w:style w:type="table" w:default="1" w:styleId="TableNormal">
     <w:name w:val="Normal Table"/>
@@ -1530,9 +1525,10 @@
   <w:style w:type="character" w:styleId="Hyperlink">
     <w:name w:val="Hyperlink"/>
     <w:basedOn w:val="CaptionChar"/>
+    <w:rsid w:val="005854CA"/>
     <w:rPr>
       <w:rFonts w:ascii="Arial" w:hAnsi="Arial"/>
-      <w:color w:val="4F81BD" w:themeColor="accent1"/>
+      <w:color w:val="1F497D" w:themeColor="text2"/>
       <w:sz w:val="22"/>
     </w:rPr>
   </w:style>

</xml_diff>